<commit_message>
zmiana w dokumentacji dotyczącej używania biblioteki ServerCommunicator
</commit_message>
<xml_diff>
--- a/Documentation/Biblioteka ServerCommunicator.docx
+++ b/Documentation/Biblioteka ServerCommunicator.docx
@@ -6,9 +6,11 @@
       <w:pPr>
         <w:pStyle w:val="Tytu"/>
       </w:pPr>
+      <w:proofErr w:type="spellStart"/>
       <w:r>
         <w:t>ServerCommunicator</w:t>
       </w:r>
+      <w:proofErr w:type="spellEnd"/>
     </w:p>
     <w:p>
       <w:pPr>
@@ -37,21 +39,37 @@
           <w:rFonts w:ascii="Arial" w:hAnsi="Arial" w:cs="Arial"/>
           <w:lang w:val="en-US"/>
         </w:rPr>
-        <w:t>import client.communication.Client;</w:t>
-      </w:r>
-    </w:p>
-    <w:p>
-      <w:pPr>
+        <w:t xml:space="preserve">import </w:t>
+      </w:r>
+      <w:proofErr w:type="spellStart"/>
+      <w:r>
         <w:rPr>
           <w:rFonts w:ascii="Arial" w:hAnsi="Arial" w:cs="Arial"/>
           <w:lang w:val="en-US"/>
         </w:rPr>
-      </w:pPr>
+        <w:t>client.communication.Client</w:t>
+      </w:r>
+      <w:proofErr w:type="spellEnd"/>
       <w:r>
         <w:rPr>
           <w:rFonts w:ascii="Arial" w:hAnsi="Arial" w:cs="Arial"/>
           <w:lang w:val="en-US"/>
         </w:rPr>
+        <w:t>;</w:t>
+      </w:r>
+    </w:p>
+    <w:p>
+      <w:pPr>
+        <w:rPr>
+          <w:rFonts w:ascii="Arial" w:hAnsi="Arial" w:cs="Arial"/>
+          <w:lang w:val="en-US"/>
+        </w:rPr>
+      </w:pPr>
+      <w:r>
+        <w:rPr>
+          <w:rFonts w:ascii="Arial" w:hAnsi="Arial" w:cs="Arial"/>
+          <w:lang w:val="en-US"/>
+        </w:rPr>
         <w:t>(…)</w:t>
       </w:r>
     </w:p>
@@ -67,19 +85,43 @@
           <w:rFonts w:ascii="Arial" w:hAnsi="Arial" w:cs="Arial"/>
           <w:lang w:val="en-US"/>
         </w:rPr>
-        <w:t>Client c = Client.getInstance();</w:t>
-      </w:r>
-    </w:p>
-    <w:p>
-      <w:pPr>
-        <w:rPr>
-          <w:lang w:val="en-US"/>
-        </w:rPr>
-      </w:pPr>
-    </w:p>
-    <w:p>
-      <w:r>
-        <w:t xml:space="preserve">Sprawdź co otrzymałeś! Metoda może zwrócić null’a!!! Dzieje się tak, kiedy połączenie nie może zostać nawiązane! Jeżeli jednak otrzymałeś obiekt klasy klient, ciesz się, gdyż połączenie już zostało nawiązane! </w:t>
+        <w:t xml:space="preserve">Client c = </w:t>
+      </w:r>
+      <w:proofErr w:type="spellStart"/>
+      <w:r>
+        <w:rPr>
+          <w:rFonts w:ascii="Arial" w:hAnsi="Arial" w:cs="Arial"/>
+          <w:lang w:val="en-US"/>
+        </w:rPr>
+        <w:t>Client.getInstance</w:t>
+      </w:r>
+      <w:proofErr w:type="spellEnd"/>
+      <w:r>
+        <w:rPr>
+          <w:rFonts w:ascii="Arial" w:hAnsi="Arial" w:cs="Arial"/>
+          <w:lang w:val="en-US"/>
+        </w:rPr>
+        <w:t>();</w:t>
+      </w:r>
+    </w:p>
+    <w:p>
+      <w:pPr>
+        <w:rPr>
+          <w:lang w:val="en-US"/>
+        </w:rPr>
+      </w:pPr>
+    </w:p>
+    <w:p>
+      <w:r>
+        <w:t xml:space="preserve">Sprawdź co otrzymałeś! Metoda może zwrócić </w:t>
+      </w:r>
+      <w:proofErr w:type="spellStart"/>
+      <w:r>
+        <w:t>null’a</w:t>
+      </w:r>
+      <w:proofErr w:type="spellEnd"/>
+      <w:r>
+        <w:t xml:space="preserve">!!! Dzieje się tak, kiedy połączenie nie może zostać nawiązane! Jeżeli jednak otrzymałeś obiekt klasy klient, ciesz się, gdyż połączenie już zostało nawiązane! </w:t>
       </w:r>
       <w:r>
         <w:sym w:font="Wingdings" w:char="F04A"/>
@@ -87,7 +129,15 @@
     </w:p>
     <w:p>
       <w:r>
-        <w:t>Teraz za pewne chciałbyś się zalogować. Metoda logIn() przyjmuje 3 argumenty: login, hasło i</w:t>
+        <w:t xml:space="preserve">Teraz za pewne chciałbyś się zalogować. Metoda </w:t>
+      </w:r>
+      <w:proofErr w:type="spellStart"/>
+      <w:r>
+        <w:t>logIn</w:t>
+      </w:r>
+      <w:proofErr w:type="spellEnd"/>
+      <w:r>
+        <w:t>() przyjmuje 3 argumenty: login, hasło i</w:t>
       </w:r>
       <w:r>
         <w:t xml:space="preserve"> obiekt</w:t>
@@ -95,8 +145,21 @@
       <w:r>
         <w:t xml:space="preserve"> </w:t>
       </w:r>
-      <w:r>
-        <w:t>ThreadLoginEvent. Aby takowy obiekt zdobyć potrzebujesz stworzyć własną klasę i dziedziczyć w niej klasę client.event.TheadLoginEvent . W klasie tej zaś powinieneś nadpisać metodę proces(). Przykład tego nadpisania znajduje się poniżej:</w:t>
+      <w:proofErr w:type="spellStart"/>
+      <w:r>
+        <w:t>ThreadLoginEvent</w:t>
+      </w:r>
+      <w:proofErr w:type="spellEnd"/>
+      <w:r>
+        <w:t xml:space="preserve">. Aby takowy obiekt zdobyć potrzebujesz stworzyć własną klasę i dziedziczyć w niej klasę </w:t>
+      </w:r>
+      <w:proofErr w:type="spellStart"/>
+      <w:r>
+        <w:t>client.event.TheadLoginEvent</w:t>
+      </w:r>
+      <w:proofErr w:type="spellEnd"/>
+      <w:r>
+        <w:t xml:space="preserve"> . W klasie tej zaś powinieneś nadpisać metodę proces(). Przykład tego nadpisania znajduje się poniżej:</w:t>
       </w:r>
     </w:p>
     <w:p>
@@ -302,6 +365,7 @@
         </w:rPr>
         <w:t xml:space="preserve"> (</w:t>
       </w:r>
+      <w:proofErr w:type="spellStart"/>
       <w:r>
         <w:rPr>
           <w:rFonts w:ascii="Consolas" w:hAnsi="Consolas" w:cs="Consolas"/>
@@ -334,6 +398,7 @@
         </w:rPr>
         <w:t>success</w:t>
       </w:r>
+      <w:proofErr w:type="spellEnd"/>
       <w:r>
         <w:rPr>
           <w:rFonts w:ascii="Consolas" w:hAnsi="Consolas" w:cs="Consolas"/>
@@ -387,6 +452,16 @@
           <w:lang w:val="en-US"/>
         </w:rPr>
         <w:tab/>
+      </w:r>
+      <w:proofErr w:type="spellStart"/>
+      <w:r>
+        <w:rPr>
+          <w:rFonts w:ascii="Consolas" w:hAnsi="Consolas" w:cs="Consolas"/>
+          <w:color w:val="000000"/>
+          <w:sz w:val="20"/>
+          <w:szCs w:val="20"/>
+          <w:lang w:val="en-US"/>
+        </w:rPr>
         <w:t>System.</w:t>
       </w:r>
       <w:r>
@@ -409,7 +484,18 @@
           <w:szCs w:val="20"/>
           <w:lang w:val="en-US"/>
         </w:rPr>
-        <w:t>.println(</w:t>
+        <w:t>.println</w:t>
+      </w:r>
+      <w:proofErr w:type="spellEnd"/>
+      <w:r>
+        <w:rPr>
+          <w:rFonts w:ascii="Consolas" w:hAnsi="Consolas" w:cs="Consolas"/>
+          <w:color w:val="000000"/>
+          <w:sz w:val="20"/>
+          <w:szCs w:val="20"/>
+          <w:lang w:val="en-US"/>
+        </w:rPr>
+        <w:t>(</w:t>
       </w:r>
       <w:r>
         <w:rPr>
@@ -520,6 +606,16 @@
           <w:lang w:val="en-US"/>
         </w:rPr>
         <w:tab/>
+      </w:r>
+      <w:proofErr w:type="spellStart"/>
+      <w:r>
+        <w:rPr>
+          <w:rFonts w:ascii="Consolas" w:hAnsi="Consolas" w:cs="Consolas"/>
+          <w:color w:val="000000"/>
+          <w:sz w:val="20"/>
+          <w:szCs w:val="20"/>
+          <w:lang w:val="en-US"/>
+        </w:rPr>
         <w:t>System.</w:t>
       </w:r>
       <w:r>
@@ -542,7 +638,18 @@
           <w:szCs w:val="20"/>
           <w:lang w:val="en-US"/>
         </w:rPr>
-        <w:t>.println(</w:t>
+        <w:t>.println</w:t>
+      </w:r>
+      <w:proofErr w:type="spellEnd"/>
+      <w:r>
+        <w:rPr>
+          <w:rFonts w:ascii="Consolas" w:hAnsi="Consolas" w:cs="Consolas"/>
+          <w:color w:val="000000"/>
+          <w:sz w:val="20"/>
+          <w:szCs w:val="20"/>
+          <w:lang w:val="en-US"/>
+        </w:rPr>
+        <w:t>(</w:t>
       </w:r>
       <w:r>
         <w:rPr>
@@ -600,10 +707,1111 @@
     <w:p/>
     <w:p>
       <w:r>
-        <w:t>Jako, że nie możemy blokować wątku, w którym działa interfejs, metoda logIn() uruchamia osobny wątek, który komunikuje się z serwerem i siłą rzeczy nie może sama zwracać wartości. Dlatego też zaraz po otrzymaniu odpowiedzi od serwera uruchamiana jest metoda proces z ThreadLoginEvent.</w:t>
+        <w:t xml:space="preserve">Jako, że nie możemy blokować wątku, w którym działa interfejs, metoda </w:t>
+      </w:r>
+      <w:proofErr w:type="spellStart"/>
+      <w:r>
+        <w:t>logIn</w:t>
+      </w:r>
+      <w:proofErr w:type="spellEnd"/>
+      <w:r>
+        <w:t xml:space="preserve">() uruchamia osobny wątek, który komunikuje się z serwerem i siłą rzeczy nie może sama zwracać wartości. Dlatego też zaraz po otrzymaniu odpowiedzi od serwera uruchamiana jest metoda proces z </w:t>
+      </w:r>
+      <w:proofErr w:type="spellStart"/>
+      <w:r>
+        <w:t>ThreadLoginEvent</w:t>
+      </w:r>
+      <w:proofErr w:type="spellEnd"/>
+      <w:r>
+        <w:t>.</w:t>
+      </w:r>
+    </w:p>
+    <w:p>
+      <w:r>
+        <w:t xml:space="preserve">W przypadku każdej klasy implementującej interfejs </w:t>
+      </w:r>
+      <w:proofErr w:type="spellStart"/>
+      <w:r>
+        <w:t>ThreadEventProcessor</w:t>
+      </w:r>
+      <w:proofErr w:type="spellEnd"/>
+      <w:r>
+        <w:t xml:space="preserve"> konieczne jest też zaimplementowanie metody </w:t>
+      </w:r>
+      <w:proofErr w:type="spellStart"/>
+      <w:r>
+        <w:t>errorOccured</w:t>
+      </w:r>
+      <w:proofErr w:type="spellEnd"/>
+      <w:r>
+        <w:t>(). Jest ona wołana w przypadku wystąpienia błędu podczas nawiązywania komunikacji z serwerem.</w:t>
+      </w:r>
+    </w:p>
+    <w:p>
+      <w:r>
+        <w:t xml:space="preserve">Poniżej znajduje się pełen przykład wołania metody </w:t>
+      </w:r>
+      <w:proofErr w:type="spellStart"/>
+      <w:r>
+        <w:t>requestUnassignedParcels</w:t>
+      </w:r>
+      <w:proofErr w:type="spellEnd"/>
+      <w:r>
+        <w:t xml:space="preserve">(), która również wymaga podania klasy </w:t>
+      </w:r>
+      <w:proofErr w:type="spellStart"/>
+      <w:r>
+        <w:t>ThreadListResponseEvent</w:t>
+      </w:r>
+      <w:proofErr w:type="spellEnd"/>
+      <w:r>
+        <w:t xml:space="preserve">, która tak samo jak </w:t>
+      </w:r>
+      <w:proofErr w:type="spellStart"/>
+      <w:r>
+        <w:t>ThreadLoginEvent</w:t>
+      </w:r>
+      <w:proofErr w:type="spellEnd"/>
+      <w:r>
+        <w:t xml:space="preserve"> implementuje interfejs </w:t>
+      </w:r>
+      <w:proofErr w:type="spellStart"/>
+      <w:r>
+        <w:t>ThreadEventProcessor</w:t>
+      </w:r>
+      <w:proofErr w:type="spellEnd"/>
+      <w:r>
+        <w:t>.</w:t>
+      </w:r>
+    </w:p>
+    <w:p>
+      <w:pPr>
+        <w:autoSpaceDE w:val="0"/>
+        <w:autoSpaceDN w:val="0"/>
+        <w:adjustRightInd w:val="0"/>
+        <w:spacing w:after="0" w:line="240" w:lineRule="auto"/>
+        <w:rPr>
+          <w:rFonts w:ascii="Consolas" w:hAnsi="Consolas" w:cs="Consolas"/>
+          <w:sz w:val="20"/>
+          <w:szCs w:val="20"/>
+          <w:lang w:val="en-US"/>
+        </w:rPr>
+      </w:pPr>
+      <w:r>
+        <w:rPr>
+          <w:rFonts w:ascii="Consolas" w:hAnsi="Consolas" w:cs="Consolas"/>
+          <w:b/>
+          <w:bCs/>
+          <w:color w:val="7F0055"/>
+          <w:sz w:val="20"/>
+          <w:szCs w:val="20"/>
+          <w:lang w:val="en-US"/>
+        </w:rPr>
+        <w:t>public</w:t>
+      </w:r>
+      <w:r>
+        <w:rPr>
+          <w:rFonts w:ascii="Consolas" w:hAnsi="Consolas" w:cs="Consolas"/>
+          <w:color w:val="000000"/>
+          <w:sz w:val="20"/>
+          <w:szCs w:val="20"/>
+          <w:lang w:val="en-US"/>
+        </w:rPr>
+        <w:t xml:space="preserve"> </w:t>
+      </w:r>
+      <w:r>
+        <w:rPr>
+          <w:rFonts w:ascii="Consolas" w:hAnsi="Consolas" w:cs="Consolas"/>
+          <w:b/>
+          <w:bCs/>
+          <w:color w:val="7F0055"/>
+          <w:sz w:val="20"/>
+          <w:szCs w:val="20"/>
+          <w:lang w:val="en-US"/>
+        </w:rPr>
+        <w:t>static</w:t>
+      </w:r>
+      <w:r>
+        <w:rPr>
+          <w:rFonts w:ascii="Consolas" w:hAnsi="Consolas" w:cs="Consolas"/>
+          <w:color w:val="000000"/>
+          <w:sz w:val="20"/>
+          <w:szCs w:val="20"/>
+          <w:lang w:val="en-US"/>
+        </w:rPr>
+        <w:t xml:space="preserve"> </w:t>
+      </w:r>
+      <w:r>
+        <w:rPr>
+          <w:rFonts w:ascii="Consolas" w:hAnsi="Consolas" w:cs="Consolas"/>
+          <w:b/>
+          <w:bCs/>
+          <w:color w:val="7F0055"/>
+          <w:sz w:val="20"/>
+          <w:szCs w:val="20"/>
+          <w:lang w:val="en-US"/>
+        </w:rPr>
+        <w:t>void</w:t>
+      </w:r>
+      <w:r>
+        <w:rPr>
+          <w:rFonts w:ascii="Consolas" w:hAnsi="Consolas" w:cs="Consolas"/>
+          <w:color w:val="000000"/>
+          <w:sz w:val="20"/>
+          <w:szCs w:val="20"/>
+          <w:lang w:val="en-US"/>
+        </w:rPr>
+        <w:t xml:space="preserve"> main(String [] args)</w:t>
+      </w:r>
+    </w:p>
+    <w:p>
+      <w:pPr>
+        <w:autoSpaceDE w:val="0"/>
+        <w:autoSpaceDN w:val="0"/>
+        <w:adjustRightInd w:val="0"/>
+        <w:spacing w:after="0" w:line="240" w:lineRule="auto"/>
+        <w:rPr>
+          <w:rFonts w:ascii="Consolas" w:hAnsi="Consolas" w:cs="Consolas"/>
+          <w:sz w:val="20"/>
+          <w:szCs w:val="20"/>
+          <w:lang w:val="en-US"/>
+        </w:rPr>
+      </w:pPr>
+      <w:r>
+        <w:rPr>
+          <w:rFonts w:ascii="Consolas" w:hAnsi="Consolas" w:cs="Consolas"/>
+          <w:color w:val="000000"/>
+          <w:sz w:val="20"/>
+          <w:szCs w:val="20"/>
+          <w:lang w:val="en-US"/>
+        </w:rPr>
+        <w:lastRenderedPageBreak/>
+        <w:tab/>
+        <w:t>{</w:t>
+      </w:r>
+    </w:p>
+    <w:p>
+      <w:pPr>
+        <w:autoSpaceDE w:val="0"/>
+        <w:autoSpaceDN w:val="0"/>
+        <w:adjustRightInd w:val="0"/>
+        <w:spacing w:after="0" w:line="240" w:lineRule="auto"/>
+        <w:rPr>
+          <w:rFonts w:ascii="Consolas" w:hAnsi="Consolas" w:cs="Consolas"/>
+          <w:sz w:val="20"/>
+          <w:szCs w:val="20"/>
+          <w:lang w:val="en-US"/>
+        </w:rPr>
+      </w:pPr>
+      <w:r>
+        <w:rPr>
+          <w:rFonts w:ascii="Consolas" w:hAnsi="Consolas" w:cs="Consolas"/>
+          <w:color w:val="000000"/>
+          <w:sz w:val="20"/>
+          <w:szCs w:val="20"/>
+          <w:lang w:val="en-US"/>
+        </w:rPr>
+        <w:tab/>
+      </w:r>
+      <w:r>
+        <w:rPr>
+          <w:rFonts w:ascii="Consolas" w:hAnsi="Consolas" w:cs="Consolas"/>
+          <w:color w:val="000000"/>
+          <w:sz w:val="20"/>
+          <w:szCs w:val="20"/>
+          <w:lang w:val="en-US"/>
+        </w:rPr>
+        <w:tab/>
+        <w:t>Client c = Client.</w:t>
+      </w:r>
+      <w:r>
+        <w:rPr>
+          <w:rFonts w:ascii="Consolas" w:hAnsi="Consolas" w:cs="Consolas"/>
+          <w:i/>
+          <w:iCs/>
+          <w:color w:val="000000"/>
+          <w:sz w:val="20"/>
+          <w:szCs w:val="20"/>
+          <w:lang w:val="en-US"/>
+        </w:rPr>
+        <w:t>getInstance</w:t>
+      </w:r>
+      <w:r>
+        <w:rPr>
+          <w:rFonts w:ascii="Consolas" w:hAnsi="Consolas" w:cs="Consolas"/>
+          <w:color w:val="000000"/>
+          <w:sz w:val="20"/>
+          <w:szCs w:val="20"/>
+          <w:lang w:val="en-US"/>
+        </w:rPr>
+        <w:t>();</w:t>
+      </w:r>
+    </w:p>
+    <w:p>
+      <w:pPr>
+        <w:autoSpaceDE w:val="0"/>
+        <w:autoSpaceDN w:val="0"/>
+        <w:adjustRightInd w:val="0"/>
+        <w:spacing w:after="0" w:line="240" w:lineRule="auto"/>
+        <w:rPr>
+          <w:rFonts w:ascii="Consolas" w:hAnsi="Consolas" w:cs="Consolas"/>
+          <w:sz w:val="20"/>
+          <w:szCs w:val="20"/>
+          <w:lang w:val="en-US"/>
+        </w:rPr>
+      </w:pPr>
+      <w:r>
+        <w:rPr>
+          <w:rFonts w:ascii="Consolas" w:hAnsi="Consolas" w:cs="Consolas"/>
+          <w:color w:val="000000"/>
+          <w:sz w:val="20"/>
+          <w:szCs w:val="20"/>
+          <w:lang w:val="en-US"/>
+        </w:rPr>
+        <w:tab/>
+      </w:r>
+      <w:r>
+        <w:rPr>
+          <w:rFonts w:ascii="Consolas" w:hAnsi="Consolas" w:cs="Consolas"/>
+          <w:color w:val="000000"/>
+          <w:sz w:val="20"/>
+          <w:szCs w:val="20"/>
+          <w:lang w:val="en-US"/>
+        </w:rPr>
+        <w:tab/>
+        <w:t>c.requestUnassignedParcels(</w:t>
+      </w:r>
+      <w:r>
+        <w:rPr>
+          <w:rFonts w:ascii="Consolas" w:hAnsi="Consolas" w:cs="Consolas"/>
+          <w:b/>
+          <w:bCs/>
+          <w:color w:val="7F0055"/>
+          <w:sz w:val="20"/>
+          <w:szCs w:val="20"/>
+          <w:lang w:val="en-US"/>
+        </w:rPr>
+        <w:t>new</w:t>
+      </w:r>
+      <w:r>
+        <w:rPr>
+          <w:rFonts w:ascii="Consolas" w:hAnsi="Consolas" w:cs="Consolas"/>
+          <w:color w:val="000000"/>
+          <w:sz w:val="20"/>
+          <w:szCs w:val="20"/>
+          <w:lang w:val="en-US"/>
+        </w:rPr>
+        <w:t xml:space="preserve"> ThreadListResponseEvent(){</w:t>
+      </w:r>
+    </w:p>
+    <w:p>
+      <w:pPr>
+        <w:autoSpaceDE w:val="0"/>
+        <w:autoSpaceDN w:val="0"/>
+        <w:adjustRightInd w:val="0"/>
+        <w:spacing w:after="0" w:line="240" w:lineRule="auto"/>
+        <w:rPr>
+          <w:rFonts w:ascii="Consolas" w:hAnsi="Consolas" w:cs="Consolas"/>
+          <w:sz w:val="20"/>
+          <w:szCs w:val="20"/>
+          <w:lang w:val="en-US"/>
+        </w:rPr>
+      </w:pPr>
+    </w:p>
+    <w:p>
+      <w:pPr>
+        <w:autoSpaceDE w:val="0"/>
+        <w:autoSpaceDN w:val="0"/>
+        <w:adjustRightInd w:val="0"/>
+        <w:spacing w:after="0" w:line="240" w:lineRule="auto"/>
+        <w:rPr>
+          <w:rFonts w:ascii="Consolas" w:hAnsi="Consolas" w:cs="Consolas"/>
+          <w:sz w:val="20"/>
+          <w:szCs w:val="20"/>
+          <w:lang w:val="en-US"/>
+        </w:rPr>
+      </w:pPr>
+      <w:r>
+        <w:rPr>
+          <w:rFonts w:ascii="Consolas" w:hAnsi="Consolas" w:cs="Consolas"/>
+          <w:color w:val="000000"/>
+          <w:sz w:val="20"/>
+          <w:szCs w:val="20"/>
+          <w:lang w:val="en-US"/>
+        </w:rPr>
+        <w:tab/>
+      </w:r>
+      <w:r>
+        <w:rPr>
+          <w:rFonts w:ascii="Consolas" w:hAnsi="Consolas" w:cs="Consolas"/>
+          <w:color w:val="000000"/>
+          <w:sz w:val="20"/>
+          <w:szCs w:val="20"/>
+          <w:lang w:val="en-US"/>
+        </w:rPr>
+        <w:tab/>
+      </w:r>
+      <w:r>
+        <w:rPr>
+          <w:rFonts w:ascii="Consolas" w:hAnsi="Consolas" w:cs="Consolas"/>
+          <w:color w:val="000000"/>
+          <w:sz w:val="20"/>
+          <w:szCs w:val="20"/>
+          <w:lang w:val="en-US"/>
+        </w:rPr>
+        <w:tab/>
+      </w:r>
+      <w:r>
+        <w:rPr>
+          <w:rFonts w:ascii="Consolas" w:hAnsi="Consolas" w:cs="Consolas"/>
+          <w:color w:val="646464"/>
+          <w:sz w:val="20"/>
+          <w:szCs w:val="20"/>
+          <w:lang w:val="en-US"/>
+        </w:rPr>
+        <w:t>@Override</w:t>
+      </w:r>
+    </w:p>
+    <w:p>
+      <w:pPr>
+        <w:autoSpaceDE w:val="0"/>
+        <w:autoSpaceDN w:val="0"/>
+        <w:adjustRightInd w:val="0"/>
+        <w:spacing w:after="0" w:line="240" w:lineRule="auto"/>
+        <w:rPr>
+          <w:rFonts w:ascii="Consolas" w:hAnsi="Consolas" w:cs="Consolas"/>
+          <w:sz w:val="20"/>
+          <w:szCs w:val="20"/>
+          <w:lang w:val="en-US"/>
+        </w:rPr>
+      </w:pPr>
+      <w:r>
+        <w:rPr>
+          <w:rFonts w:ascii="Consolas" w:hAnsi="Consolas" w:cs="Consolas"/>
+          <w:color w:val="000000"/>
+          <w:sz w:val="20"/>
+          <w:szCs w:val="20"/>
+          <w:lang w:val="en-US"/>
+        </w:rPr>
+        <w:tab/>
+      </w:r>
+      <w:r>
+        <w:rPr>
+          <w:rFonts w:ascii="Consolas" w:hAnsi="Consolas" w:cs="Consolas"/>
+          <w:color w:val="000000"/>
+          <w:sz w:val="20"/>
+          <w:szCs w:val="20"/>
+          <w:lang w:val="en-US"/>
+        </w:rPr>
+        <w:tab/>
+      </w:r>
+      <w:r>
+        <w:rPr>
+          <w:rFonts w:ascii="Consolas" w:hAnsi="Consolas" w:cs="Consolas"/>
+          <w:color w:val="000000"/>
+          <w:sz w:val="20"/>
+          <w:szCs w:val="20"/>
+          <w:lang w:val="en-US"/>
+        </w:rPr>
+        <w:tab/>
+      </w:r>
+      <w:r>
+        <w:rPr>
+          <w:rFonts w:ascii="Consolas" w:hAnsi="Consolas" w:cs="Consolas"/>
+          <w:b/>
+          <w:bCs/>
+          <w:color w:val="7F0055"/>
+          <w:sz w:val="20"/>
+          <w:szCs w:val="20"/>
+          <w:lang w:val="en-US"/>
+        </w:rPr>
+        <w:t>public</w:t>
+      </w:r>
+      <w:r>
+        <w:rPr>
+          <w:rFonts w:ascii="Consolas" w:hAnsi="Consolas" w:cs="Consolas"/>
+          <w:color w:val="000000"/>
+          <w:sz w:val="20"/>
+          <w:szCs w:val="20"/>
+          <w:lang w:val="en-US"/>
+        </w:rPr>
+        <w:t xml:space="preserve"> </w:t>
+      </w:r>
+      <w:r>
+        <w:rPr>
+          <w:rFonts w:ascii="Consolas" w:hAnsi="Consolas" w:cs="Consolas"/>
+          <w:b/>
+          <w:bCs/>
+          <w:color w:val="7F0055"/>
+          <w:sz w:val="20"/>
+          <w:szCs w:val="20"/>
+          <w:lang w:val="en-US"/>
+        </w:rPr>
+        <w:t>void</w:t>
+      </w:r>
+      <w:r>
+        <w:rPr>
+          <w:rFonts w:ascii="Consolas" w:hAnsi="Consolas" w:cs="Consolas"/>
+          <w:color w:val="000000"/>
+          <w:sz w:val="20"/>
+          <w:szCs w:val="20"/>
+          <w:lang w:val="en-US"/>
+        </w:rPr>
+        <w:t xml:space="preserve"> process() {</w:t>
+      </w:r>
+    </w:p>
+    <w:p>
+      <w:pPr>
+        <w:autoSpaceDE w:val="0"/>
+        <w:autoSpaceDN w:val="0"/>
+        <w:adjustRightInd w:val="0"/>
+        <w:spacing w:after="0" w:line="240" w:lineRule="auto"/>
+        <w:rPr>
+          <w:rFonts w:ascii="Consolas" w:hAnsi="Consolas" w:cs="Consolas"/>
+          <w:sz w:val="20"/>
+          <w:szCs w:val="20"/>
+          <w:lang w:val="en-US"/>
+        </w:rPr>
+      </w:pPr>
+      <w:r>
+        <w:rPr>
+          <w:rFonts w:ascii="Consolas" w:hAnsi="Consolas" w:cs="Consolas"/>
+          <w:color w:val="000000"/>
+          <w:sz w:val="20"/>
+          <w:szCs w:val="20"/>
+          <w:lang w:val="en-US"/>
+        </w:rPr>
+        <w:tab/>
+      </w:r>
+      <w:r>
+        <w:rPr>
+          <w:rFonts w:ascii="Consolas" w:hAnsi="Consolas" w:cs="Consolas"/>
+          <w:color w:val="000000"/>
+          <w:sz w:val="20"/>
+          <w:szCs w:val="20"/>
+          <w:lang w:val="en-US"/>
+        </w:rPr>
+        <w:tab/>
+      </w:r>
+      <w:r>
+        <w:rPr>
+          <w:rFonts w:ascii="Consolas" w:hAnsi="Consolas" w:cs="Consolas"/>
+          <w:color w:val="000000"/>
+          <w:sz w:val="20"/>
+          <w:szCs w:val="20"/>
+          <w:lang w:val="en-US"/>
+        </w:rPr>
+        <w:tab/>
+      </w:r>
+      <w:r>
+        <w:rPr>
+          <w:rFonts w:ascii="Consolas" w:hAnsi="Consolas" w:cs="Consolas"/>
+          <w:color w:val="000000"/>
+          <w:sz w:val="20"/>
+          <w:szCs w:val="20"/>
+          <w:lang w:val="en-US"/>
+        </w:rPr>
+        <w:tab/>
+      </w:r>
+      <w:r>
+        <w:rPr>
+          <w:rFonts w:ascii="Consolas" w:hAnsi="Consolas" w:cs="Consolas"/>
+          <w:b/>
+          <w:bCs/>
+          <w:color w:val="7F0055"/>
+          <w:sz w:val="20"/>
+          <w:szCs w:val="20"/>
+          <w:lang w:val="en-US"/>
+        </w:rPr>
+        <w:t>for</w:t>
+      </w:r>
+      <w:r>
+        <w:rPr>
+          <w:rFonts w:ascii="Consolas" w:hAnsi="Consolas" w:cs="Consolas"/>
+          <w:color w:val="000000"/>
+          <w:sz w:val="20"/>
+          <w:szCs w:val="20"/>
+          <w:lang w:val="en-US"/>
+        </w:rPr>
+        <w:t xml:space="preserve"> (String [] s : </w:t>
+      </w:r>
+      <w:r>
+        <w:rPr>
+          <w:rFonts w:ascii="Consolas" w:hAnsi="Consolas" w:cs="Consolas"/>
+          <w:color w:val="0000C0"/>
+          <w:sz w:val="20"/>
+          <w:szCs w:val="20"/>
+          <w:lang w:val="en-US"/>
+        </w:rPr>
+        <w:t>list</w:t>
+      </w:r>
+      <w:r>
+        <w:rPr>
+          <w:rFonts w:ascii="Consolas" w:hAnsi="Consolas" w:cs="Consolas"/>
+          <w:color w:val="000000"/>
+          <w:sz w:val="20"/>
+          <w:szCs w:val="20"/>
+          <w:lang w:val="en-US"/>
+        </w:rPr>
+        <w:t>)</w:t>
+      </w:r>
+    </w:p>
+    <w:p>
+      <w:pPr>
+        <w:autoSpaceDE w:val="0"/>
+        <w:autoSpaceDN w:val="0"/>
+        <w:adjustRightInd w:val="0"/>
+        <w:spacing w:after="0" w:line="240" w:lineRule="auto"/>
+        <w:rPr>
+          <w:rFonts w:ascii="Consolas" w:hAnsi="Consolas" w:cs="Consolas"/>
+          <w:sz w:val="20"/>
+          <w:szCs w:val="20"/>
+          <w:lang w:val="en-US"/>
+        </w:rPr>
+      </w:pPr>
+      <w:r>
+        <w:rPr>
+          <w:rFonts w:ascii="Consolas" w:hAnsi="Consolas" w:cs="Consolas"/>
+          <w:color w:val="000000"/>
+          <w:sz w:val="20"/>
+          <w:szCs w:val="20"/>
+          <w:lang w:val="en-US"/>
+        </w:rPr>
+        <w:tab/>
+      </w:r>
+      <w:r>
+        <w:rPr>
+          <w:rFonts w:ascii="Consolas" w:hAnsi="Consolas" w:cs="Consolas"/>
+          <w:color w:val="000000"/>
+          <w:sz w:val="20"/>
+          <w:szCs w:val="20"/>
+          <w:lang w:val="en-US"/>
+        </w:rPr>
+        <w:tab/>
+      </w:r>
+      <w:r>
+        <w:rPr>
+          <w:rFonts w:ascii="Consolas" w:hAnsi="Consolas" w:cs="Consolas"/>
+          <w:color w:val="000000"/>
+          <w:sz w:val="20"/>
+          <w:szCs w:val="20"/>
+          <w:lang w:val="en-US"/>
+        </w:rPr>
+        <w:tab/>
+      </w:r>
+      <w:r>
+        <w:rPr>
+          <w:rFonts w:ascii="Consolas" w:hAnsi="Consolas" w:cs="Consolas"/>
+          <w:color w:val="000000"/>
+          <w:sz w:val="20"/>
+          <w:szCs w:val="20"/>
+          <w:lang w:val="en-US"/>
+        </w:rPr>
+        <w:tab/>
+      </w:r>
+      <w:r>
+        <w:rPr>
+          <w:rFonts w:ascii="Consolas" w:hAnsi="Consolas" w:cs="Consolas"/>
+          <w:color w:val="000000"/>
+          <w:sz w:val="20"/>
+          <w:szCs w:val="20"/>
+          <w:lang w:val="en-US"/>
+        </w:rPr>
+        <w:tab/>
+        <w:t>System.</w:t>
+      </w:r>
+      <w:r>
+        <w:rPr>
+          <w:rFonts w:ascii="Consolas" w:hAnsi="Consolas" w:cs="Consolas"/>
+          <w:i/>
+          <w:iCs/>
+          <w:color w:val="0000C0"/>
+          <w:sz w:val="20"/>
+          <w:szCs w:val="20"/>
+          <w:lang w:val="en-US"/>
+        </w:rPr>
+        <w:t>out</w:t>
+      </w:r>
+      <w:r>
+        <w:rPr>
+          <w:rFonts w:ascii="Consolas" w:hAnsi="Consolas" w:cs="Consolas"/>
+          <w:color w:val="000000"/>
+          <w:sz w:val="20"/>
+          <w:szCs w:val="20"/>
+          <w:lang w:val="en-US"/>
+        </w:rPr>
+        <w:t>.println(s[0]);</w:t>
+      </w:r>
+    </w:p>
+    <w:p>
+      <w:pPr>
+        <w:autoSpaceDE w:val="0"/>
+        <w:autoSpaceDN w:val="0"/>
+        <w:adjustRightInd w:val="0"/>
+        <w:spacing w:after="0" w:line="240" w:lineRule="auto"/>
+        <w:rPr>
+          <w:rFonts w:ascii="Consolas" w:hAnsi="Consolas" w:cs="Consolas"/>
+          <w:sz w:val="20"/>
+          <w:szCs w:val="20"/>
+          <w:lang w:val="en-US"/>
+        </w:rPr>
+      </w:pPr>
+      <w:r>
+        <w:rPr>
+          <w:rFonts w:ascii="Consolas" w:hAnsi="Consolas" w:cs="Consolas"/>
+          <w:color w:val="000000"/>
+          <w:sz w:val="20"/>
+          <w:szCs w:val="20"/>
+          <w:lang w:val="en-US"/>
+        </w:rPr>
+        <w:tab/>
+      </w:r>
+      <w:r>
+        <w:rPr>
+          <w:rFonts w:ascii="Consolas" w:hAnsi="Consolas" w:cs="Consolas"/>
+          <w:color w:val="000000"/>
+          <w:sz w:val="20"/>
+          <w:szCs w:val="20"/>
+          <w:lang w:val="en-US"/>
+        </w:rPr>
+        <w:tab/>
+      </w:r>
+      <w:r>
+        <w:rPr>
+          <w:rFonts w:ascii="Consolas" w:hAnsi="Consolas" w:cs="Consolas"/>
+          <w:color w:val="000000"/>
+          <w:sz w:val="20"/>
+          <w:szCs w:val="20"/>
+          <w:lang w:val="en-US"/>
+        </w:rPr>
+        <w:tab/>
+      </w:r>
+      <w:r>
+        <w:rPr>
+          <w:rFonts w:ascii="Consolas" w:hAnsi="Consolas" w:cs="Consolas"/>
+          <w:color w:val="000000"/>
+          <w:sz w:val="20"/>
+          <w:szCs w:val="20"/>
+          <w:lang w:val="en-US"/>
+        </w:rPr>
+        <w:tab/>
       </w:r>
       <w:bookmarkStart w:id="0" w:name="_GoBack"/>
       <w:bookmarkEnd w:id="0"/>
+    </w:p>
+    <w:p>
+      <w:pPr>
+        <w:autoSpaceDE w:val="0"/>
+        <w:autoSpaceDN w:val="0"/>
+        <w:adjustRightInd w:val="0"/>
+        <w:spacing w:after="0" w:line="240" w:lineRule="auto"/>
+        <w:rPr>
+          <w:rFonts w:ascii="Consolas" w:hAnsi="Consolas" w:cs="Consolas"/>
+          <w:sz w:val="20"/>
+          <w:szCs w:val="20"/>
+          <w:lang w:val="en-US"/>
+        </w:rPr>
+      </w:pPr>
+      <w:r>
+        <w:rPr>
+          <w:rFonts w:ascii="Consolas" w:hAnsi="Consolas" w:cs="Consolas"/>
+          <w:color w:val="000000"/>
+          <w:sz w:val="20"/>
+          <w:szCs w:val="20"/>
+          <w:lang w:val="en-US"/>
+        </w:rPr>
+        <w:tab/>
+      </w:r>
+      <w:r>
+        <w:rPr>
+          <w:rFonts w:ascii="Consolas" w:hAnsi="Consolas" w:cs="Consolas"/>
+          <w:color w:val="000000"/>
+          <w:sz w:val="20"/>
+          <w:szCs w:val="20"/>
+          <w:lang w:val="en-US"/>
+        </w:rPr>
+        <w:tab/>
+      </w:r>
+      <w:r>
+        <w:rPr>
+          <w:rFonts w:ascii="Consolas" w:hAnsi="Consolas" w:cs="Consolas"/>
+          <w:color w:val="000000"/>
+          <w:sz w:val="20"/>
+          <w:szCs w:val="20"/>
+          <w:lang w:val="en-US"/>
+        </w:rPr>
+        <w:tab/>
+        <w:t>}</w:t>
+      </w:r>
+    </w:p>
+    <w:p>
+      <w:pPr>
+        <w:autoSpaceDE w:val="0"/>
+        <w:autoSpaceDN w:val="0"/>
+        <w:adjustRightInd w:val="0"/>
+        <w:spacing w:after="0" w:line="240" w:lineRule="auto"/>
+        <w:rPr>
+          <w:rFonts w:ascii="Consolas" w:hAnsi="Consolas" w:cs="Consolas"/>
+          <w:sz w:val="20"/>
+          <w:szCs w:val="20"/>
+          <w:lang w:val="en-US"/>
+        </w:rPr>
+      </w:pPr>
+    </w:p>
+    <w:p>
+      <w:pPr>
+        <w:autoSpaceDE w:val="0"/>
+        <w:autoSpaceDN w:val="0"/>
+        <w:adjustRightInd w:val="0"/>
+        <w:spacing w:after="0" w:line="240" w:lineRule="auto"/>
+        <w:rPr>
+          <w:rFonts w:ascii="Consolas" w:hAnsi="Consolas" w:cs="Consolas"/>
+          <w:sz w:val="20"/>
+          <w:szCs w:val="20"/>
+          <w:lang w:val="en-US"/>
+        </w:rPr>
+      </w:pPr>
+      <w:r>
+        <w:rPr>
+          <w:rFonts w:ascii="Consolas" w:hAnsi="Consolas" w:cs="Consolas"/>
+          <w:color w:val="000000"/>
+          <w:sz w:val="20"/>
+          <w:szCs w:val="20"/>
+          <w:lang w:val="en-US"/>
+        </w:rPr>
+        <w:tab/>
+      </w:r>
+      <w:r>
+        <w:rPr>
+          <w:rFonts w:ascii="Consolas" w:hAnsi="Consolas" w:cs="Consolas"/>
+          <w:color w:val="000000"/>
+          <w:sz w:val="20"/>
+          <w:szCs w:val="20"/>
+          <w:lang w:val="en-US"/>
+        </w:rPr>
+        <w:tab/>
+      </w:r>
+      <w:r>
+        <w:rPr>
+          <w:rFonts w:ascii="Consolas" w:hAnsi="Consolas" w:cs="Consolas"/>
+          <w:color w:val="000000"/>
+          <w:sz w:val="20"/>
+          <w:szCs w:val="20"/>
+          <w:lang w:val="en-US"/>
+        </w:rPr>
+        <w:tab/>
+      </w:r>
+      <w:r>
+        <w:rPr>
+          <w:rFonts w:ascii="Consolas" w:hAnsi="Consolas" w:cs="Consolas"/>
+          <w:color w:val="646464"/>
+          <w:sz w:val="20"/>
+          <w:szCs w:val="20"/>
+          <w:lang w:val="en-US"/>
+        </w:rPr>
+        <w:t>@Override</w:t>
+      </w:r>
+    </w:p>
+    <w:p>
+      <w:pPr>
+        <w:autoSpaceDE w:val="0"/>
+        <w:autoSpaceDN w:val="0"/>
+        <w:adjustRightInd w:val="0"/>
+        <w:spacing w:after="0" w:line="240" w:lineRule="auto"/>
+        <w:rPr>
+          <w:rFonts w:ascii="Consolas" w:hAnsi="Consolas" w:cs="Consolas"/>
+          <w:sz w:val="20"/>
+          <w:szCs w:val="20"/>
+          <w:lang w:val="en-US"/>
+        </w:rPr>
+      </w:pPr>
+      <w:r>
+        <w:rPr>
+          <w:rFonts w:ascii="Consolas" w:hAnsi="Consolas" w:cs="Consolas"/>
+          <w:color w:val="000000"/>
+          <w:sz w:val="20"/>
+          <w:szCs w:val="20"/>
+          <w:lang w:val="en-US"/>
+        </w:rPr>
+        <w:tab/>
+      </w:r>
+      <w:r>
+        <w:rPr>
+          <w:rFonts w:ascii="Consolas" w:hAnsi="Consolas" w:cs="Consolas"/>
+          <w:color w:val="000000"/>
+          <w:sz w:val="20"/>
+          <w:szCs w:val="20"/>
+          <w:lang w:val="en-US"/>
+        </w:rPr>
+        <w:tab/>
+      </w:r>
+      <w:r>
+        <w:rPr>
+          <w:rFonts w:ascii="Consolas" w:hAnsi="Consolas" w:cs="Consolas"/>
+          <w:color w:val="000000"/>
+          <w:sz w:val="20"/>
+          <w:szCs w:val="20"/>
+          <w:lang w:val="en-US"/>
+        </w:rPr>
+        <w:tab/>
+      </w:r>
+      <w:r>
+        <w:rPr>
+          <w:rFonts w:ascii="Consolas" w:hAnsi="Consolas" w:cs="Consolas"/>
+          <w:b/>
+          <w:bCs/>
+          <w:color w:val="7F0055"/>
+          <w:sz w:val="20"/>
+          <w:szCs w:val="20"/>
+          <w:lang w:val="en-US"/>
+        </w:rPr>
+        <w:t>public</w:t>
+      </w:r>
+      <w:r>
+        <w:rPr>
+          <w:rFonts w:ascii="Consolas" w:hAnsi="Consolas" w:cs="Consolas"/>
+          <w:color w:val="000000"/>
+          <w:sz w:val="20"/>
+          <w:szCs w:val="20"/>
+          <w:lang w:val="en-US"/>
+        </w:rPr>
+        <w:t xml:space="preserve"> </w:t>
+      </w:r>
+      <w:r>
+        <w:rPr>
+          <w:rFonts w:ascii="Consolas" w:hAnsi="Consolas" w:cs="Consolas"/>
+          <w:b/>
+          <w:bCs/>
+          <w:color w:val="7F0055"/>
+          <w:sz w:val="20"/>
+          <w:szCs w:val="20"/>
+          <w:lang w:val="en-US"/>
+        </w:rPr>
+        <w:t>void</w:t>
+      </w:r>
+      <w:r>
+        <w:rPr>
+          <w:rFonts w:ascii="Consolas" w:hAnsi="Consolas" w:cs="Consolas"/>
+          <w:color w:val="000000"/>
+          <w:sz w:val="20"/>
+          <w:szCs w:val="20"/>
+          <w:lang w:val="en-US"/>
+        </w:rPr>
+        <w:t xml:space="preserve"> errorOccured() {</w:t>
+      </w:r>
+    </w:p>
+    <w:p>
+      <w:pPr>
+        <w:autoSpaceDE w:val="0"/>
+        <w:autoSpaceDN w:val="0"/>
+        <w:adjustRightInd w:val="0"/>
+        <w:spacing w:after="0" w:line="240" w:lineRule="auto"/>
+        <w:rPr>
+          <w:rFonts w:ascii="Consolas" w:hAnsi="Consolas" w:cs="Consolas"/>
+          <w:sz w:val="20"/>
+          <w:szCs w:val="20"/>
+        </w:rPr>
+      </w:pPr>
+      <w:r>
+        <w:rPr>
+          <w:rFonts w:ascii="Consolas" w:hAnsi="Consolas" w:cs="Consolas"/>
+          <w:color w:val="000000"/>
+          <w:sz w:val="20"/>
+          <w:szCs w:val="20"/>
+          <w:lang w:val="en-US"/>
+        </w:rPr>
+        <w:tab/>
+      </w:r>
+      <w:r>
+        <w:rPr>
+          <w:rFonts w:ascii="Consolas" w:hAnsi="Consolas" w:cs="Consolas"/>
+          <w:color w:val="000000"/>
+          <w:sz w:val="20"/>
+          <w:szCs w:val="20"/>
+          <w:lang w:val="en-US"/>
+        </w:rPr>
+        <w:tab/>
+      </w:r>
+      <w:r>
+        <w:rPr>
+          <w:rFonts w:ascii="Consolas" w:hAnsi="Consolas" w:cs="Consolas"/>
+          <w:color w:val="000000"/>
+          <w:sz w:val="20"/>
+          <w:szCs w:val="20"/>
+          <w:lang w:val="en-US"/>
+        </w:rPr>
+        <w:tab/>
+      </w:r>
+      <w:r>
+        <w:rPr>
+          <w:rFonts w:ascii="Consolas" w:hAnsi="Consolas" w:cs="Consolas"/>
+          <w:color w:val="000000"/>
+          <w:sz w:val="20"/>
+          <w:szCs w:val="20"/>
+          <w:lang w:val="en-US"/>
+        </w:rPr>
+        <w:tab/>
+      </w:r>
+      <w:proofErr w:type="spellStart"/>
+      <w:r>
+        <w:rPr>
+          <w:rFonts w:ascii="Consolas" w:hAnsi="Consolas" w:cs="Consolas"/>
+          <w:color w:val="000000"/>
+          <w:sz w:val="20"/>
+          <w:szCs w:val="20"/>
+        </w:rPr>
+        <w:t>System.</w:t>
+      </w:r>
+      <w:r>
+        <w:rPr>
+          <w:rFonts w:ascii="Consolas" w:hAnsi="Consolas" w:cs="Consolas"/>
+          <w:i/>
+          <w:iCs/>
+          <w:color w:val="0000C0"/>
+          <w:sz w:val="20"/>
+          <w:szCs w:val="20"/>
+        </w:rPr>
+        <w:t>out</w:t>
+      </w:r>
+      <w:r>
+        <w:rPr>
+          <w:rFonts w:ascii="Consolas" w:hAnsi="Consolas" w:cs="Consolas"/>
+          <w:color w:val="000000"/>
+          <w:sz w:val="20"/>
+          <w:szCs w:val="20"/>
+        </w:rPr>
+        <w:t>.println</w:t>
+      </w:r>
+      <w:proofErr w:type="spellEnd"/>
+      <w:r>
+        <w:rPr>
+          <w:rFonts w:ascii="Consolas" w:hAnsi="Consolas" w:cs="Consolas"/>
+          <w:color w:val="000000"/>
+          <w:sz w:val="20"/>
+          <w:szCs w:val="20"/>
+        </w:rPr>
+        <w:t>(</w:t>
+      </w:r>
+      <w:r>
+        <w:rPr>
+          <w:rFonts w:ascii="Consolas" w:hAnsi="Consolas" w:cs="Consolas"/>
+          <w:color w:val="2A00FF"/>
+          <w:sz w:val="20"/>
+          <w:szCs w:val="20"/>
+        </w:rPr>
+        <w:t>"Error"</w:t>
+      </w:r>
+      <w:r>
+        <w:rPr>
+          <w:rFonts w:ascii="Consolas" w:hAnsi="Consolas" w:cs="Consolas"/>
+          <w:color w:val="000000"/>
+          <w:sz w:val="20"/>
+          <w:szCs w:val="20"/>
+        </w:rPr>
+        <w:t>);</w:t>
+      </w:r>
+    </w:p>
+    <w:p>
+      <w:pPr>
+        <w:autoSpaceDE w:val="0"/>
+        <w:autoSpaceDN w:val="0"/>
+        <w:adjustRightInd w:val="0"/>
+        <w:spacing w:after="0" w:line="240" w:lineRule="auto"/>
+        <w:rPr>
+          <w:rFonts w:ascii="Consolas" w:hAnsi="Consolas" w:cs="Consolas"/>
+          <w:sz w:val="20"/>
+          <w:szCs w:val="20"/>
+        </w:rPr>
+      </w:pPr>
+      <w:r>
+        <w:rPr>
+          <w:rFonts w:ascii="Consolas" w:hAnsi="Consolas" w:cs="Consolas"/>
+          <w:color w:val="000000"/>
+          <w:sz w:val="20"/>
+          <w:szCs w:val="20"/>
+        </w:rPr>
+        <w:tab/>
+      </w:r>
+      <w:r>
+        <w:rPr>
+          <w:rFonts w:ascii="Consolas" w:hAnsi="Consolas" w:cs="Consolas"/>
+          <w:color w:val="000000"/>
+          <w:sz w:val="20"/>
+          <w:szCs w:val="20"/>
+        </w:rPr>
+        <w:tab/>
+      </w:r>
+      <w:r>
+        <w:rPr>
+          <w:rFonts w:ascii="Consolas" w:hAnsi="Consolas" w:cs="Consolas"/>
+          <w:color w:val="000000"/>
+          <w:sz w:val="20"/>
+          <w:szCs w:val="20"/>
+        </w:rPr>
+        <w:tab/>
+      </w:r>
+      <w:r>
+        <w:rPr>
+          <w:rFonts w:ascii="Consolas" w:hAnsi="Consolas" w:cs="Consolas"/>
+          <w:color w:val="000000"/>
+          <w:sz w:val="20"/>
+          <w:szCs w:val="20"/>
+        </w:rPr>
+        <w:tab/>
+      </w:r>
+    </w:p>
+    <w:p>
+      <w:pPr>
+        <w:autoSpaceDE w:val="0"/>
+        <w:autoSpaceDN w:val="0"/>
+        <w:adjustRightInd w:val="0"/>
+        <w:spacing w:after="0" w:line="240" w:lineRule="auto"/>
+        <w:rPr>
+          <w:rFonts w:ascii="Consolas" w:hAnsi="Consolas" w:cs="Consolas"/>
+          <w:sz w:val="20"/>
+          <w:szCs w:val="20"/>
+        </w:rPr>
+      </w:pPr>
+      <w:r>
+        <w:rPr>
+          <w:rFonts w:ascii="Consolas" w:hAnsi="Consolas" w:cs="Consolas"/>
+          <w:color w:val="000000"/>
+          <w:sz w:val="20"/>
+          <w:szCs w:val="20"/>
+        </w:rPr>
+        <w:tab/>
+      </w:r>
+      <w:r>
+        <w:rPr>
+          <w:rFonts w:ascii="Consolas" w:hAnsi="Consolas" w:cs="Consolas"/>
+          <w:color w:val="000000"/>
+          <w:sz w:val="20"/>
+          <w:szCs w:val="20"/>
+        </w:rPr>
+        <w:tab/>
+      </w:r>
+      <w:r>
+        <w:rPr>
+          <w:rFonts w:ascii="Consolas" w:hAnsi="Consolas" w:cs="Consolas"/>
+          <w:color w:val="000000"/>
+          <w:sz w:val="20"/>
+          <w:szCs w:val="20"/>
+        </w:rPr>
+        <w:tab/>
+        <w:t>}});</w:t>
+      </w:r>
+    </w:p>
+    <w:p>
+      <w:r>
+        <w:rPr>
+          <w:rFonts w:ascii="Consolas" w:hAnsi="Consolas" w:cs="Consolas"/>
+          <w:color w:val="000000"/>
+          <w:sz w:val="20"/>
+          <w:szCs w:val="20"/>
+        </w:rPr>
+        <w:tab/>
+        <w:t>}</w:t>
+      </w:r>
     </w:p>
     <w:sectPr>
       <w:pgSz w:w="11906" w:h="16838"/>

</xml_diff>